<commit_message>
update feedback (1.Trang chủ)
</commit_message>
<xml_diff>
--- a/doc/Noi dung chinh sua Web Noi vu_Lan 2.docx
+++ b/doc/Noi dung chinh sua Web Noi vu_Lan 2.docx
@@ -124,6 +124,23 @@
         </w:rPr>
         <w:t xml:space="preserve"> Phần menu tin tạo menu đa cấp (các mục menu tại phần quản trị có cột để đánh số thứ tự sẽ hiện thị)</w:t>
       </w:r>
+      <w:r>
+        <w:rPr>
+          <w:rFonts w:ascii="Times New Roman" w:hAnsi="Times New Roman" w:cs="Times New Roman"/>
+          <w:sz w:val="26"/>
+          <w:szCs w:val="26"/>
+        </w:rPr>
+        <w:t xml:space="preserve">: </w:t>
+      </w:r>
+      <w:r>
+        <w:rPr>
+          <w:rFonts w:ascii="Times New Roman" w:hAnsi="Times New Roman" w:cs="Times New Roman"/>
+          <w:color w:val="FF0000"/>
+          <w:sz w:val="26"/>
+          <w:szCs w:val="26"/>
+        </w:rPr>
+        <w:t>OK (thêm menu đa cấp)</w:t>
+      </w:r>
     </w:p>
     <w:p>
       <w:pPr>
@@ -167,92 +184,13 @@
         </w:rPr>
         <w:t xml:space="preserve"> (có thể thêm, bớt, thay đổi hình và link)</w:t>
       </w:r>
-    </w:p>
-    <w:p>
-      <w:pPr>
-        <w:rPr>
-          <w:rFonts w:ascii="Times New Roman" w:hAnsi="Times New Roman" w:cs="Times New Roman"/>
-          <w:sz w:val="26"/>
-          <w:szCs w:val="26"/>
-        </w:rPr>
-      </w:pPr>
-    </w:p>
-    <w:p>
-      <w:pPr>
-        <w:rPr>
-          <w:rFonts w:ascii="Times New Roman" w:hAnsi="Times New Roman" w:cs="Times New Roman"/>
-          <w:sz w:val="26"/>
-          <w:szCs w:val="26"/>
-        </w:rPr>
-      </w:pPr>
-    </w:p>
-    <w:p>
-      <w:pPr>
-        <w:rPr>
-          <w:rFonts w:ascii="Times New Roman" w:hAnsi="Times New Roman" w:cs="Times New Roman"/>
-          <w:sz w:val="26"/>
-          <w:szCs w:val="26"/>
-        </w:rPr>
-      </w:pPr>
-    </w:p>
-    <w:p>
-      <w:pPr>
-        <w:rPr>
-          <w:rFonts w:ascii="Times New Roman" w:hAnsi="Times New Roman" w:cs="Times New Roman"/>
-          <w:sz w:val="26"/>
-          <w:szCs w:val="26"/>
-        </w:rPr>
-      </w:pPr>
-    </w:p>
-    <w:p>
-      <w:pPr>
-        <w:rPr>
-          <w:rFonts w:ascii="Times New Roman" w:hAnsi="Times New Roman" w:cs="Times New Roman"/>
-          <w:sz w:val="26"/>
-          <w:szCs w:val="26"/>
-        </w:rPr>
-      </w:pPr>
-      <w:r>
-        <w:rPr>
-          <w:rFonts w:ascii="Times New Roman" w:hAnsi="Times New Roman" w:cs="Times New Roman"/>
-          <w:sz w:val="26"/>
-          <w:szCs w:val="26"/>
-        </w:rPr>
-        <w:t>Phần này chưa hoạt động</w:t>
-      </w:r>
-    </w:p>
-    <w:p>
-      <w:pPr>
-        <w:rPr>
-          <w:rFonts w:ascii="Times New Roman" w:hAnsi="Times New Roman" w:cs="Times New Roman"/>
-          <w:sz w:val="26"/>
-          <w:szCs w:val="26"/>
-        </w:rPr>
-      </w:pPr>
-    </w:p>
-    <w:p>
-      <w:pPr>
-        <w:rPr>
-          <w:rFonts w:ascii="Times New Roman" w:hAnsi="Times New Roman" w:cs="Times New Roman"/>
-          <w:sz w:val="26"/>
-          <w:szCs w:val="26"/>
-        </w:rPr>
-      </w:pPr>
-      <w:r>
-        <w:rPr>
-          <w:rFonts w:ascii="Times New Roman" w:hAnsi="Times New Roman" w:cs="Times New Roman"/>
-          <w:sz w:val="26"/>
-          <w:szCs w:val="26"/>
-        </w:rPr>
-        <w:t>Tại danh sách quản lý các tin tức thêm cột ghi nhận ngày, giờ và người đăng tin</w:t>
-      </w:r>
-      <w:r>
-        <w:rPr>
-          <w:rFonts w:ascii="Times New Roman" w:hAnsi="Times New Roman" w:cs="Times New Roman"/>
-          <w:sz w:val="26"/>
-          <w:szCs w:val="26"/>
-        </w:rPr>
-        <w:t>. Chưa có chức năng xóa tin</w:t>
+      <w:r>
+        <w:rPr>
+          <w:rFonts w:ascii="Times New Roman" w:hAnsi="Times New Roman" w:cs="Times New Roman"/>
+          <w:sz w:val="26"/>
+          <w:szCs w:val="26"/>
+        </w:rPr>
+        <w:t xml:space="preserve">: Hạnh tự chèn link vào trong </w:t>
       </w:r>
       <w:proofErr w:type="gramStart"/>
       <w:r>
@@ -261,52 +199,57 @@
           <w:sz w:val="26"/>
           <w:szCs w:val="26"/>
         </w:rPr>
-        <w:t>.</w:t>
+        <w:t>code</w:t>
+      </w:r>
+      <w:r>
+        <w:rPr>
+          <w:rFonts w:ascii="Times New Roman" w:hAnsi="Times New Roman" w:cs="Times New Roman"/>
+          <w:sz w:val="26"/>
+          <w:szCs w:val="26"/>
+        </w:rPr>
+        <w:t xml:space="preserve"> :</w:t>
+      </w:r>
+      <w:proofErr w:type="gramEnd"/>
+      <w:r>
+        <w:rPr>
+          <w:rFonts w:ascii="Times New Roman" w:hAnsi="Times New Roman" w:cs="Times New Roman"/>
+          <w:sz w:val="26"/>
+          <w:szCs w:val="26"/>
+        </w:rPr>
+        <w:t xml:space="preserve"> </w:t>
       </w:r>
       <w:r>
         <w:rPr>
           <w:rFonts w:ascii="Times New Roman" w:hAnsi="Times New Roman" w:cs="Times New Roman"/>
           <w:color w:val="FF0000"/>
-          <w:sz w:val="44"/>
-          <w:szCs w:val="44"/>
-        </w:rPr>
-        <w:t>(</w:t>
-      </w:r>
-      <w:proofErr w:type="gramEnd"/>
-      <w:r>
-        <w:rPr>
-          <w:rFonts w:ascii="Times New Roman" w:hAnsi="Times New Roman" w:cs="Times New Roman"/>
-          <w:color w:val="FF0000"/>
-          <w:sz w:val="44"/>
-          <w:szCs w:val="44"/>
-        </w:rPr>
-        <w:t>dang lam)</w:t>
-      </w:r>
-    </w:p>
-    <w:p>
-      <w:pPr>
-        <w:rPr>
-          <w:rFonts w:ascii="Times New Roman" w:hAnsi="Times New Roman" w:cs="Times New Roman"/>
-          <w:b/>
-          <w:sz w:val="26"/>
-          <w:szCs w:val="26"/>
-        </w:rPr>
-      </w:pPr>
-      <w:r>
-        <w:rPr>
-          <w:rFonts w:ascii="Times New Roman" w:hAnsi="Times New Roman" w:cs="Times New Roman"/>
-          <w:b/>
-          <w:sz w:val="26"/>
-          <w:szCs w:val="26"/>
-        </w:rPr>
-        <w:tab/>
-      </w:r>
-    </w:p>
-    <w:p>
-      <w:pPr>
-        <w:rPr>
-          <w:rFonts w:ascii="Times New Roman" w:hAnsi="Times New Roman" w:cs="Times New Roman"/>
-          <w:b/>
+          <w:sz w:val="26"/>
+          <w:szCs w:val="26"/>
+        </w:rPr>
+        <w:t>OK (đã app PageRef)</w:t>
+      </w:r>
+    </w:p>
+    <w:p>
+      <w:pPr>
+        <w:rPr>
+          <w:rFonts w:ascii="Times New Roman" w:hAnsi="Times New Roman" w:cs="Times New Roman"/>
+          <w:sz w:val="26"/>
+          <w:szCs w:val="26"/>
+        </w:rPr>
+      </w:pPr>
+    </w:p>
+    <w:p>
+      <w:pPr>
+        <w:rPr>
+          <w:rFonts w:ascii="Times New Roman" w:hAnsi="Times New Roman" w:cs="Times New Roman"/>
+          <w:sz w:val="26"/>
+          <w:szCs w:val="26"/>
+        </w:rPr>
+      </w:pPr>
+    </w:p>
+    <w:p>
+      <w:pPr>
+        <w:rPr>
+          <w:rFonts w:ascii="Times New Roman" w:hAnsi="Times New Roman" w:cs="Times New Roman"/>
           <w:sz w:val="26"/>
           <w:szCs w:val="26"/>
         </w:rPr>
@@ -318,21 +261,88 @@
       <w:pPr>
         <w:rPr>
           <w:rFonts w:ascii="Times New Roman" w:hAnsi="Times New Roman" w:cs="Times New Roman"/>
+          <w:sz w:val="26"/>
+          <w:szCs w:val="26"/>
+        </w:rPr>
+      </w:pPr>
+    </w:p>
+    <w:p>
+      <w:pPr>
+        <w:rPr>
+          <w:rFonts w:ascii="Times New Roman" w:hAnsi="Times New Roman" w:cs="Times New Roman"/>
+          <w:sz w:val="26"/>
+          <w:szCs w:val="26"/>
+        </w:rPr>
+      </w:pPr>
+      <w:r>
+        <w:rPr>
+          <w:rFonts w:ascii="Times New Roman" w:hAnsi="Times New Roman" w:cs="Times New Roman"/>
+          <w:sz w:val="26"/>
+          <w:szCs w:val="26"/>
+        </w:rPr>
+        <w:t>Phần này chưa hoạt động</w:t>
+      </w:r>
+      <w:r>
+        <w:rPr>
+          <w:rFonts w:ascii="Times New Roman" w:hAnsi="Times New Roman" w:cs="Times New Roman"/>
+          <w:sz w:val="26"/>
+          <w:szCs w:val="26"/>
+        </w:rPr>
+        <w:t xml:space="preserve"> -&gt; ok</w:t>
+      </w:r>
+    </w:p>
+    <w:p>
+      <w:pPr>
+        <w:rPr>
+          <w:rFonts w:ascii="Times New Roman" w:hAnsi="Times New Roman" w:cs="Times New Roman"/>
+          <w:sz w:val="26"/>
+          <w:szCs w:val="26"/>
+        </w:rPr>
+      </w:pPr>
+    </w:p>
+    <w:p>
+      <w:pPr>
+        <w:rPr>
+          <w:rFonts w:ascii="Times New Roman" w:hAnsi="Times New Roman" w:cs="Times New Roman"/>
+          <w:sz w:val="26"/>
+          <w:szCs w:val="26"/>
+        </w:rPr>
+      </w:pPr>
+      <w:r>
+        <w:rPr>
+          <w:rFonts w:ascii="Times New Roman" w:hAnsi="Times New Roman" w:cs="Times New Roman"/>
+          <w:sz w:val="26"/>
+          <w:szCs w:val="26"/>
+        </w:rPr>
+        <w:t>Tại danh sách quản lý các tin tức thêm cột ghi nhận ngày, giờ và người đăng tin</w:t>
+      </w:r>
+      <w:r>
+        <w:rPr>
+          <w:rFonts w:ascii="Times New Roman" w:hAnsi="Times New Roman" w:cs="Times New Roman"/>
+          <w:sz w:val="26"/>
+          <w:szCs w:val="26"/>
+        </w:rPr>
+        <w:t>. Chưa có chức năng xóa tin.</w:t>
+      </w:r>
+    </w:p>
+    <w:p>
+      <w:pPr>
+        <w:rPr>
+          <w:rFonts w:ascii="Times New Roman" w:hAnsi="Times New Roman" w:cs="Times New Roman"/>
           <w:b/>
           <w:sz w:val="26"/>
           <w:szCs w:val="26"/>
         </w:rPr>
       </w:pPr>
-    </w:p>
-    <w:p>
-      <w:pPr>
+      <w:r>
         <w:rPr>
           <w:rFonts w:ascii="Times New Roman" w:hAnsi="Times New Roman" w:cs="Times New Roman"/>
           <w:b/>
           <w:sz w:val="26"/>
           <w:szCs w:val="26"/>
         </w:rPr>
-      </w:pPr>
+        <w:tab/>
+      </w:r>
     </w:p>
     <w:p>
       <w:pPr>
@@ -443,14 +453,53 @@
           <w:szCs w:val="26"/>
         </w:rPr>
       </w:pPr>
-      <w:r>
+    </w:p>
+    <w:p>
+      <w:pPr>
         <w:rPr>
           <w:rFonts w:ascii="Times New Roman" w:hAnsi="Times New Roman" w:cs="Times New Roman"/>
           <w:b/>
           <w:sz w:val="26"/>
           <w:szCs w:val="26"/>
         </w:rPr>
+      </w:pPr>
+    </w:p>
+    <w:p>
+      <w:pPr>
+        <w:rPr>
+          <w:rFonts w:ascii="Times New Roman" w:hAnsi="Times New Roman" w:cs="Times New Roman"/>
+          <w:b/>
+          <w:sz w:val="26"/>
+          <w:szCs w:val="26"/>
+        </w:rPr>
+      </w:pPr>
+    </w:p>
+    <w:p>
+      <w:pPr>
+        <w:rPr>
+          <w:rFonts w:ascii="Times New Roman" w:hAnsi="Times New Roman" w:cs="Times New Roman"/>
+          <w:b/>
+          <w:sz w:val="26"/>
+          <w:szCs w:val="26"/>
+        </w:rPr>
+      </w:pPr>
+      <w:r>
+        <w:rPr>
+          <w:rFonts w:ascii="Times New Roman" w:hAnsi="Times New Roman" w:cs="Times New Roman"/>
+          <w:b/>
+          <w:sz w:val="26"/>
+          <w:szCs w:val="26"/>
+        </w:rPr>
         <w:t>2. Trang Văn bản:</w:t>
+      </w:r>
+      <w:r>
+        <w:rPr>
+          <w:rFonts w:ascii="Times New Roman" w:hAnsi="Times New Roman" w:cs="Times New Roman"/>
+          <w:b/>
+          <w:sz w:val="26"/>
+          <w:szCs w:val="26"/>
+        </w:rPr>
+        <w:t xml:space="preserve"> </w:t>
       </w:r>
     </w:p>
     <w:p>
@@ -584,6 +633,14 @@
           <w:szCs w:val="26"/>
         </w:rPr>
         <w:t>Cột Ngày ban hành mở rộng để tiêu đề hiển thị 1 hàng sẽ cân đối menu hơn</w:t>
+      </w:r>
+      <w:r>
+        <w:rPr>
+          <w:rFonts w:ascii="Times New Roman" w:hAnsi="Times New Roman" w:cs="Times New Roman"/>
+          <w:sz w:val="26"/>
+          <w:szCs w:val="26"/>
+        </w:rPr>
+        <w:t xml:space="preserve"> -&gt; ok</w:t>
       </w:r>
     </w:p>
     <w:p>
@@ -732,6 +789,14 @@
         </w:rPr>
         <w:t xml:space="preserve"> thứ tự ngày ban hành, văn bản nào ngày ban hành mới nhất sẽ ở trên</w:t>
       </w:r>
+      <w:r>
+        <w:rPr>
+          <w:rFonts w:ascii="Times New Roman" w:hAnsi="Times New Roman" w:cs="Times New Roman"/>
+          <w:sz w:val="26"/>
+          <w:szCs w:val="26"/>
+        </w:rPr>
+        <w:t xml:space="preserve"> -&gt; ok</w:t>
+      </w:r>
     </w:p>
     <w:p>
       <w:pPr>
@@ -899,6 +964,14 @@
           <w:szCs w:val="26"/>
         </w:rPr>
       </w:pPr>
+      <w:r>
+        <w:rPr>
+          <w:rFonts w:ascii="Times New Roman" w:hAnsi="Times New Roman" w:cs="Times New Roman"/>
+          <w:sz w:val="26"/>
+          <w:szCs w:val="26"/>
+        </w:rPr>
+        <w:t>-&gt;ok</w:t>
+      </w:r>
     </w:p>
     <w:p>
       <w:pPr>
@@ -1288,6 +1361,14 @@
         </w:rPr>
         <w:t xml:space="preserve"> Bỏ text Danh sách thủ tục hành chính</w:t>
       </w:r>
+      <w:r>
+        <w:rPr>
+          <w:rFonts w:ascii="Times New Roman" w:hAnsi="Times New Roman" w:cs="Times New Roman"/>
+          <w:sz w:val="26"/>
+          <w:szCs w:val="26"/>
+        </w:rPr>
+        <w:t xml:space="preserve"> -&gt; ok</w:t>
+      </w:r>
     </w:p>
     <w:p>
       <w:pPr>
@@ -1327,6 +1408,24 @@
         </w:rPr>
         <w:t>ột lĩnh vực sẽ hiện thị đường dẫn được chọn tại danh mục menu bên trái.</w:t>
       </w:r>
+      <w:r>
+        <w:rPr>
+          <w:rFonts w:ascii="Times New Roman" w:hAnsi="Times New Roman" w:cs="Times New Roman"/>
+          <w:sz w:val="26"/>
+          <w:szCs w:val="26"/>
+        </w:rPr>
+        <w:t xml:space="preserve"> -&gt; </w:t>
+      </w:r>
+      <w:proofErr w:type="gramStart"/>
+      <w:r>
+        <w:rPr>
+          <w:rFonts w:ascii="Times New Roman" w:hAnsi="Times New Roman" w:cs="Times New Roman"/>
+          <w:sz w:val="26"/>
+          <w:szCs w:val="26"/>
+        </w:rPr>
+        <w:t>ok</w:t>
+      </w:r>
+      <w:proofErr w:type="gramEnd"/>
     </w:p>
     <w:p>
       <w:pPr>
@@ -1405,6 +1504,33 @@
         </w:rPr>
         <w:t xml:space="preserve"> Hiển thị các mục: Tên thủ tục, Lĩnh vực thủ tục (là đường dẫn giống trên), Nội dung thủ tục (Cho phép hiển thị đầy đủ nội dung có định dạng, vì phần nội dung này rất nhiều nên mở rộng để hiện thị giống bên phần chi tiết Văn bản), Danh sách các tập tin. Bỏ: Ngày ban hành, Cơ quan thực hiện.</w:t>
       </w:r>
+    </w:p>
+    <w:p>
+      <w:pPr>
+        <w:rPr>
+          <w:rFonts w:ascii="Times New Roman" w:hAnsi="Times New Roman" w:cs="Times New Roman"/>
+          <w:sz w:val="26"/>
+          <w:szCs w:val="26"/>
+        </w:rPr>
+      </w:pPr>
+      <w:r>
+        <w:rPr>
+          <w:rFonts w:ascii="Times New Roman" w:hAnsi="Times New Roman" w:cs="Times New Roman"/>
+          <w:sz w:val="26"/>
+          <w:szCs w:val="26"/>
+        </w:rPr>
+        <w:t xml:space="preserve">-&gt; </w:t>
+      </w:r>
+      <w:proofErr w:type="gramStart"/>
+      <w:r>
+        <w:rPr>
+          <w:rFonts w:ascii="Times New Roman" w:hAnsi="Times New Roman" w:cs="Times New Roman"/>
+          <w:sz w:val="26"/>
+          <w:szCs w:val="26"/>
+        </w:rPr>
+        <w:t>ok</w:t>
+      </w:r>
+      <w:proofErr w:type="gramEnd"/>
       <w:r>
         <w:rPr>
           <w:rFonts w:ascii="Times New Roman" w:hAnsi="Times New Roman" w:cs="Times New Roman"/>
@@ -1536,6 +1662,15 @@
           <w:szCs w:val="26"/>
         </w:rPr>
         <w:t>Trang Công việc và Tác nghiệp là 2 trang chủ yếu của Web, nên phần hiển thị chủ yếu tập trung các nội dung này. Có thể bỏ banner và phần menu chuyển thành nhỏ gọn có thể như sau</w:t>
+      </w:r>
+      <w:r>
+        <w:rPr>
+          <w:rFonts w:ascii="Times New Roman" w:hAnsi="Times New Roman" w:cs="Times New Roman"/>
+          <w:b/>
+          <w:sz w:val="26"/>
+          <w:szCs w:val="26"/>
+        </w:rPr>
+        <w:t xml:space="preserve"> -&gt;ok</w:t>
       </w:r>
     </w:p>
     <w:p>
@@ -1724,7 +1859,33 @@
           <w:sz w:val="28"/>
           <w:szCs w:val="28"/>
         </w:rPr>
-        <w:t>Phần chọn này thiết kế lại nhỏ, gọn để dành giao diện hiển thị nội dung phía dưới.</w:t>
+        <w:t>Phần chọn này thiết kế lại nhỏ, gọn để dành giao diện hiển thị nội dung phía dưới</w:t>
+      </w:r>
+      <w:proofErr w:type="gramStart"/>
+      <w:r>
+        <w:rPr>
+          <w:rFonts w:ascii="Times New Roman" w:hAnsi="Times New Roman" w:cs="Times New Roman"/>
+          <w:sz w:val="28"/>
+          <w:szCs w:val="28"/>
+        </w:rPr>
+        <w:t>.</w:t>
+      </w:r>
+      <w:r>
+        <w:rPr>
+          <w:rFonts w:ascii="Times New Roman" w:hAnsi="Times New Roman" w:cs="Times New Roman"/>
+          <w:sz w:val="28"/>
+          <w:szCs w:val="28"/>
+        </w:rPr>
+        <w:t>-</w:t>
+      </w:r>
+      <w:proofErr w:type="gramEnd"/>
+      <w:r>
+        <w:rPr>
+          <w:rFonts w:ascii="Times New Roman" w:hAnsi="Times New Roman" w:cs="Times New Roman"/>
+          <w:sz w:val="28"/>
+          <w:szCs w:val="28"/>
+        </w:rPr>
+        <w:t>&gt;ok</w:t>
       </w:r>
     </w:p>
     <w:tbl>
@@ -2024,26 +2185,24 @@
         </w:rPr>
         <w:t xml:space="preserve"> </w:t>
       </w:r>
-    </w:p>
-    <w:p>
-      <w:pPr>
-        <w:ind w:firstLine="720"/>
+      <w:r>
         <w:rPr>
           <w:rFonts w:ascii="Times New Roman" w:hAnsi="Times New Roman" w:cs="Times New Roman"/>
           <w:sz w:val="28"/>
           <w:szCs w:val="28"/>
         </w:rPr>
-      </w:pPr>
-    </w:p>
-    <w:p>
-      <w:pPr>
-        <w:ind w:firstLine="720"/>
+        <w:t xml:space="preserve"> -&gt; </w:t>
+      </w:r>
+      <w:proofErr w:type="gramStart"/>
+      <w:r>
         <w:rPr>
           <w:rFonts w:ascii="Times New Roman" w:hAnsi="Times New Roman" w:cs="Times New Roman"/>
           <w:sz w:val="28"/>
           <w:szCs w:val="28"/>
         </w:rPr>
-      </w:pPr>
+        <w:t>ok</w:t>
+      </w:r>
+      <w:proofErr w:type="gramEnd"/>
     </w:p>
     <w:p>
       <w:pPr>
@@ -2054,76 +2213,122 @@
           <w:szCs w:val="28"/>
         </w:rPr>
       </w:pPr>
-      <w:r>
+    </w:p>
+    <w:p>
+      <w:pPr>
+        <w:ind w:firstLine="720"/>
         <w:rPr>
           <w:rFonts w:ascii="Times New Roman" w:hAnsi="Times New Roman" w:cs="Times New Roman"/>
           <w:sz w:val="28"/>
           <w:szCs w:val="28"/>
         </w:rPr>
-        <w:t>Combobox nhân viên chỉ hiện thị các nhân viên phòng nội vụ, không hiển thị tất cả các user. (</w:t>
-      </w:r>
-      <w:proofErr w:type="gramStart"/>
-      <w:r>
+      </w:pPr>
+    </w:p>
+    <w:p>
+      <w:pPr>
+        <w:ind w:firstLine="720"/>
         <w:rPr>
           <w:rFonts w:ascii="Times New Roman" w:hAnsi="Times New Roman" w:cs="Times New Roman"/>
           <w:sz w:val="28"/>
           <w:szCs w:val="28"/>
         </w:rPr>
-        <w:t>chỉ</w:t>
-      </w:r>
-      <w:proofErr w:type="gramEnd"/>
+      </w:pPr>
       <w:r>
         <w:rPr>
           <w:rFonts w:ascii="Times New Roman" w:hAnsi="Times New Roman" w:cs="Times New Roman"/>
           <w:sz w:val="28"/>
           <w:szCs w:val="28"/>
         </w:rPr>
-        <w:t xml:space="preserve"> hiện thị các user được phân quyền sử dụng trang này</w:t>
-      </w:r>
+        <w:t>Combobox nhân viên chỉ hiện thị các nhân viên phòng nội vụ, không hiển thị tất cả các user. (</w:t>
+      </w:r>
+      <w:proofErr w:type="gramStart"/>
       <w:r>
         <w:rPr>
           <w:rFonts w:ascii="Times New Roman" w:hAnsi="Times New Roman" w:cs="Times New Roman"/>
           <w:sz w:val="28"/>
           <w:szCs w:val="28"/>
         </w:rPr>
-        <w:t>).</w:t>
-      </w:r>
-    </w:p>
-    <w:p>
-      <w:pPr>
-        <w:ind w:firstLine="720"/>
+        <w:t>chỉ</w:t>
+      </w:r>
+      <w:proofErr w:type="gramEnd"/>
+      <w:r>
         <w:rPr>
           <w:rFonts w:ascii="Times New Roman" w:hAnsi="Times New Roman" w:cs="Times New Roman"/>
           <w:sz w:val="28"/>
           <w:szCs w:val="28"/>
         </w:rPr>
-      </w:pPr>
+        <w:t xml:space="preserve"> hiện thị các user được phân quyền sử dụng trang này</w:t>
+      </w:r>
       <w:r>
         <w:rPr>
           <w:rFonts w:ascii="Times New Roman" w:hAnsi="Times New Roman" w:cs="Times New Roman"/>
           <w:sz w:val="28"/>
           <w:szCs w:val="28"/>
         </w:rPr>
-        <w:t xml:space="preserve">Các công việc chưa tìm </w:t>
-      </w:r>
-      <w:proofErr w:type="gramStart"/>
+        <w:t>).</w:t>
+      </w:r>
       <w:r>
         <w:rPr>
           <w:rFonts w:ascii="Times New Roman" w:hAnsi="Times New Roman" w:cs="Times New Roman"/>
           <w:sz w:val="28"/>
           <w:szCs w:val="28"/>
         </w:rPr>
-        <w:t>theo</w:t>
-      </w:r>
-      <w:proofErr w:type="gramEnd"/>
-      <w:r>
+        <w:t xml:space="preserve"> </w:t>
+      </w:r>
+    </w:p>
+    <w:p>
+      <w:pPr>
+        <w:ind w:firstLine="720"/>
         <w:rPr>
           <w:rFonts w:ascii="Times New Roman" w:hAnsi="Times New Roman" w:cs="Times New Roman"/>
           <w:sz w:val="28"/>
           <w:szCs w:val="28"/>
         </w:rPr>
+      </w:pPr>
+      <w:r>
+        <w:rPr>
+          <w:rFonts w:ascii="Times New Roman" w:hAnsi="Times New Roman" w:cs="Times New Roman"/>
+          <w:sz w:val="28"/>
+          <w:szCs w:val="28"/>
+        </w:rPr>
+        <w:t xml:space="preserve">Các công việc chưa tìm </w:t>
+      </w:r>
+      <w:proofErr w:type="gramStart"/>
+      <w:r>
+        <w:rPr>
+          <w:rFonts w:ascii="Times New Roman" w:hAnsi="Times New Roman" w:cs="Times New Roman"/>
+          <w:sz w:val="28"/>
+          <w:szCs w:val="28"/>
+        </w:rPr>
+        <w:t>theo</w:t>
+      </w:r>
+      <w:proofErr w:type="gramEnd"/>
+      <w:r>
+        <w:rPr>
+          <w:rFonts w:ascii="Times New Roman" w:hAnsi="Times New Roman" w:cs="Times New Roman"/>
+          <w:sz w:val="28"/>
+          <w:szCs w:val="28"/>
+        </w:rPr>
         <w:t xml:space="preserve"> nhân viên được chọn, như trên đang chọn nhân viên Trịnh Quang Hạnh mà phía dưới hiển thị công việc của tất cả các nhân viên.</w:t>
       </w:r>
+      <w:r>
+        <w:rPr>
+          <w:rFonts w:ascii="Times New Roman" w:hAnsi="Times New Roman" w:cs="Times New Roman"/>
+          <w:sz w:val="28"/>
+          <w:szCs w:val="28"/>
+        </w:rPr>
+        <w:t xml:space="preserve"> -&gt; </w:t>
+      </w:r>
+      <w:proofErr w:type="gramStart"/>
+      <w:r>
+        <w:rPr>
+          <w:rFonts w:ascii="Times New Roman" w:hAnsi="Times New Roman" w:cs="Times New Roman"/>
+          <w:sz w:val="28"/>
+          <w:szCs w:val="28"/>
+        </w:rPr>
+        <w:t>ok</w:t>
+      </w:r>
+      <w:proofErr w:type="gramEnd"/>
     </w:p>
     <w:p>
       <w:pPr>
@@ -2172,6 +2377,14 @@
           <w:szCs w:val="28"/>
         </w:rPr>
         <w:t>Khi vào chi tiết công việc. Sửa lại tiêu đề</w:t>
+      </w:r>
+      <w:r>
+        <w:rPr>
+          <w:rFonts w:ascii="Times New Roman" w:hAnsi="Times New Roman" w:cs="Times New Roman"/>
+          <w:sz w:val="28"/>
+          <w:szCs w:val="28"/>
+        </w:rPr>
+        <w:t xml:space="preserve"> -&gt; ok</w:t>
       </w:r>
     </w:p>
     <w:p>
@@ -2531,6 +2744,26 @@
         </w:rPr>
         <w:t xml:space="preserve"> Công việc cũng tương tự).</w:t>
       </w:r>
+      <w:r>
+        <w:rPr>
+          <w:rFonts w:ascii="Times New Roman" w:hAnsi="Times New Roman" w:cs="Times New Roman"/>
+          <w:b/>
+          <w:sz w:val="26"/>
+          <w:szCs w:val="26"/>
+        </w:rPr>
+        <w:t xml:space="preserve"> -&gt; </w:t>
+      </w:r>
+      <w:proofErr w:type="gramStart"/>
+      <w:r>
+        <w:rPr>
+          <w:rFonts w:ascii="Times New Roman" w:hAnsi="Times New Roman" w:cs="Times New Roman"/>
+          <w:b/>
+          <w:sz w:val="26"/>
+          <w:szCs w:val="26"/>
+        </w:rPr>
+        <w:t>ok</w:t>
+      </w:r>
+      <w:proofErr w:type="gramEnd"/>
     </w:p>
     <w:p>
       <w:pPr>
@@ -6369,7 +6602,14 @@
           <w:sz w:val="26"/>
           <w:szCs w:val="26"/>
         </w:rPr>
-        <w:tab/>
+        <w:t xml:space="preserve">- </w:t>
+      </w:r>
+      <w:r>
+        <w:rPr>
+          <w:rFonts w:ascii="Times New Roman" w:hAnsi="Times New Roman" w:cs="Times New Roman"/>
+          <w:sz w:val="26"/>
+          <w:szCs w:val="26"/>
+        </w:rPr>
         <w:t xml:space="preserve">Thêm mục Số điện thoại, Chọn cơ quan để khi nhân viên vào xem danh sách các nội dung sẽ được nhóm </w:t>
       </w:r>
       <w:proofErr w:type="gramStart"/>
@@ -6388,7 +6628,7 @@
           <w:sz w:val="26"/>
           <w:szCs w:val="26"/>
         </w:rPr>
-        <w:t xml:space="preserve"> cơ quan để dễ quản lý. Phần nội dung chỉnh rộng hơn</w:t>
+        <w:t xml:space="preserve"> cơ quan để dễ quản lý. </w:t>
       </w:r>
     </w:p>
     <w:p>
@@ -6402,6 +6642,30 @@
           <w:szCs w:val="26"/>
         </w:rPr>
       </w:pPr>
+      <w:r>
+        <w:rPr>
+          <w:rFonts w:ascii="Times New Roman" w:hAnsi="Times New Roman" w:cs="Times New Roman"/>
+          <w:sz w:val="26"/>
+          <w:szCs w:val="26"/>
+        </w:rPr>
+        <w:t xml:space="preserve"> -</w:t>
+      </w:r>
+      <w:r>
+        <w:rPr>
+          <w:rFonts w:ascii="Times New Roman" w:hAnsi="Times New Roman" w:cs="Times New Roman"/>
+          <w:sz w:val="26"/>
+          <w:szCs w:val="26"/>
+        </w:rPr>
+        <w:t>Phần nội dung chỉnh rộng hơn</w:t>
+      </w:r>
+      <w:r>
+        <w:rPr>
+          <w:rFonts w:ascii="Times New Roman" w:hAnsi="Times New Roman" w:cs="Times New Roman"/>
+          <w:sz w:val="26"/>
+          <w:szCs w:val="26"/>
+        </w:rPr>
+        <w:t xml:space="preserve"> -&gt; ok</w:t>
+      </w:r>
     </w:p>
     <w:p>
       <w:pPr>
@@ -6410,6 +6674,18 @@
         </w:tabs>
         <w:rPr>
           <w:rFonts w:ascii="Times New Roman" w:hAnsi="Times New Roman" w:cs="Times New Roman"/>
+          <w:sz w:val="26"/>
+          <w:szCs w:val="26"/>
+        </w:rPr>
+      </w:pPr>
+    </w:p>
+    <w:p>
+      <w:pPr>
+        <w:tabs>
+          <w:tab w:val="left" w:pos="1042"/>
+        </w:tabs>
+        <w:rPr>
+          <w:rFonts w:ascii="Times New Roman" w:hAnsi="Times New Roman" w:cs="Times New Roman"/>
           <w:b/>
           <w:sz w:val="26"/>
           <w:szCs w:val="26"/>
@@ -6423,6 +6699,42 @@
           <w:szCs w:val="26"/>
         </w:rPr>
         <w:t>7. Trang Quản trị</w:t>
+      </w:r>
+      <w:r>
+        <w:rPr>
+          <w:rFonts w:ascii="Times New Roman" w:hAnsi="Times New Roman" w:cs="Times New Roman"/>
+          <w:b/>
+          <w:sz w:val="26"/>
+          <w:szCs w:val="26"/>
+        </w:rPr>
+        <w:t>: đã chỉnh lại</w:t>
+      </w:r>
+      <w:r>
+        <w:rPr>
+          <w:rFonts w:ascii="Times New Roman" w:hAnsi="Times New Roman" w:cs="Times New Roman"/>
+          <w:b/>
+          <w:sz w:val="26"/>
+          <w:szCs w:val="26"/>
+        </w:rPr>
+        <w:t xml:space="preserve"> phần</w:t>
+      </w:r>
+      <w:r>
+        <w:rPr>
+          <w:rFonts w:ascii="Times New Roman" w:hAnsi="Times New Roman" w:cs="Times New Roman"/>
+          <w:b/>
+          <w:sz w:val="26"/>
+          <w:szCs w:val="26"/>
+        </w:rPr>
+        <w:t xml:space="preserve"> menu </w:t>
+      </w:r>
+      <w:r>
+        <w:rPr>
+          <w:rFonts w:ascii="Times New Roman" w:hAnsi="Times New Roman" w:cs="Times New Roman"/>
+          <w:b/>
+          <w:sz w:val="26"/>
+          <w:szCs w:val="26"/>
+        </w:rPr>
+        <w:t>quản trị</w:t>
       </w:r>
     </w:p>
     <w:sectPr>
@@ -6437,7 +6749,7 @@
 
 <file path=word/numbering.xml><?xml version="1.0" encoding="utf-8"?>
 <w:numbering xmlns:wpc="http://schemas.microsoft.com/office/word/2010/wordprocessingCanvas" xmlns:mc="http://schemas.openxmlformats.org/markup-compatibility/2006" xmlns:o="urn:schemas-microsoft-com:office:office" xmlns:r="http://schemas.openxmlformats.org/officeDocument/2006/relationships" xmlns:m="http://schemas.openxmlformats.org/officeDocument/2006/math" xmlns:v="urn:schemas-microsoft-com:vml" xmlns:wp14="http://schemas.microsoft.com/office/word/2010/wordprocessingDrawing" xmlns:wp="http://schemas.openxmlformats.org/drawingml/2006/wordprocessingDrawing" xmlns:w10="urn:schemas-microsoft-com:office:word" xmlns:w="http://schemas.openxmlformats.org/wordprocessingml/2006/main" xmlns:w14="http://schemas.microsoft.com/office/word/2010/wordml" xmlns:w15="http://schemas.microsoft.com/office/word/2012/wordml" xmlns:wpg="http://schemas.microsoft.com/office/word/2010/wordprocessingGroup" xmlns:wpi="http://schemas.microsoft.com/office/word/2010/wordprocessingInk" xmlns:wne="http://schemas.microsoft.com/office/word/2006/wordml" xmlns:wps="http://schemas.microsoft.com/office/word/2010/wordprocessingShape" mc:Ignorable="w14 w15 wp14">
-  <w:abstractNum w:abstractNumId="0" w15:restartNumberingAfterBreak="0">
+  <w:abstractNum w:abstractNumId="0">
     <w:nsid w:val="4D685BE5"/>
     <w:multiLevelType w:val="hybridMultilevel"/>
     <w:tmpl w:val="AD7CEA90"/>
@@ -7379,7 +7691,7 @@
 </file>
 
 <file path=customXml/itemProps1.xml><?xml version="1.0" encoding="utf-8"?>
-<ds:datastoreItem xmlns:ds="http://schemas.openxmlformats.org/officeDocument/2006/customXml" ds:itemID="{1B371DC6-A6DD-4A53-B37E-239AA02FCC36}">
+<ds:datastoreItem xmlns:ds="http://schemas.openxmlformats.org/officeDocument/2006/customXml" ds:itemID="{100AAB6E-B0DC-408C-90A5-C8F0B85D03FE}">
   <ds:schemaRefs>
     <ds:schemaRef ds:uri="http://schemas.openxmlformats.org/officeDocument/2006/bibliography"/>
   </ds:schemaRefs>

</xml_diff>

<commit_message>
Các combobox trên đều là checklistbox để có thể chọn nhiều giá trị. Mặc định khi mới đặng nhập vào Nhân viên là người đăng nhập, vai trò xử lý là Tất cả, Tình trạng là Chưa xử lý và Đang xử lý, Lĩnh vực là Tất cả
</commit_message>
<xml_diff>
--- a/doc/Noi dung chinh sua Web Noi vu_Lan 2.docx
+++ b/doc/Noi dung chinh sua Web Noi vu_Lan 2.docx
@@ -190,33 +190,15 @@
           <w:sz w:val="26"/>
           <w:szCs w:val="26"/>
         </w:rPr>
-        <w:t xml:space="preserve">: Hạnh tự chèn link vào trong </w:t>
-      </w:r>
-      <w:proofErr w:type="gramStart"/>
-      <w:r>
-        <w:rPr>
-          <w:rFonts w:ascii="Times New Roman" w:hAnsi="Times New Roman" w:cs="Times New Roman"/>
-          <w:sz w:val="26"/>
-          <w:szCs w:val="26"/>
-        </w:rPr>
-        <w:t>code</w:t>
-      </w:r>
-      <w:r>
-        <w:rPr>
-          <w:rFonts w:ascii="Times New Roman" w:hAnsi="Times New Roman" w:cs="Times New Roman"/>
-          <w:sz w:val="26"/>
-          <w:szCs w:val="26"/>
-        </w:rPr>
-        <w:t xml:space="preserve"> :</w:t>
-      </w:r>
-      <w:proofErr w:type="gramEnd"/>
-      <w:r>
-        <w:rPr>
-          <w:rFonts w:ascii="Times New Roman" w:hAnsi="Times New Roman" w:cs="Times New Roman"/>
-          <w:sz w:val="26"/>
-          <w:szCs w:val="26"/>
-        </w:rPr>
-        <w:t xml:space="preserve"> </w:t>
+        <w:t>: Hạnh tự chèn link vào trong code</w:t>
+      </w:r>
+      <w:r>
+        <w:rPr>
+          <w:rFonts w:ascii="Times New Roman" w:hAnsi="Times New Roman" w:cs="Times New Roman"/>
+          <w:sz w:val="26"/>
+          <w:szCs w:val="26"/>
+        </w:rPr>
+        <w:t xml:space="preserve"> : </w:t>
       </w:r>
       <w:r>
         <w:rPr>
@@ -254,8 +236,6 @@
           <w:szCs w:val="26"/>
         </w:rPr>
       </w:pPr>
-      <w:bookmarkStart w:id="0" w:name="_GoBack"/>
-      <w:bookmarkEnd w:id="0"/>
     </w:p>
     <w:p>
       <w:pPr>
@@ -572,41 +552,13 @@
         </w:rPr>
         <w:t xml:space="preserve">. </w:t>
       </w:r>
-      <w:proofErr w:type="gramStart"/>
-      <w:r>
-        <w:rPr>
-          <w:rFonts w:ascii="Times New Roman" w:hAnsi="Times New Roman" w:cs="Times New Roman"/>
-          <w:sz w:val="26"/>
-          <w:szCs w:val="26"/>
-        </w:rPr>
-        <w:t>hàng</w:t>
-      </w:r>
-      <w:proofErr w:type="gramEnd"/>
-      <w:r>
-        <w:rPr>
-          <w:rFonts w:ascii="Times New Roman" w:hAnsi="Times New Roman" w:cs="Times New Roman"/>
-          <w:sz w:val="26"/>
-          <w:szCs w:val="26"/>
-        </w:rPr>
-        <w:t xml:space="preserve"> trên hiện thỉ các combobox: Cơ  quan ban hành, Loại văn bản, Lĩnh vực, Năm ban hành. Hàng dưới: Tên văn bản, tìm trong</w:t>
-      </w:r>
-      <w:proofErr w:type="gramStart"/>
-      <w:r>
-        <w:rPr>
-          <w:rFonts w:ascii="Times New Roman" w:hAnsi="Times New Roman" w:cs="Times New Roman"/>
-          <w:sz w:val="26"/>
-          <w:szCs w:val="26"/>
-        </w:rPr>
-        <w:t>: ,</w:t>
-      </w:r>
-      <w:proofErr w:type="gramEnd"/>
-      <w:r>
-        <w:rPr>
-          <w:rFonts w:ascii="Times New Roman" w:hAnsi="Times New Roman" w:cs="Times New Roman"/>
-          <w:sz w:val="26"/>
-          <w:szCs w:val="26"/>
-        </w:rPr>
-        <w:t xml:space="preserve"> Số lượng kết quả, Tìm kiếm. Bỏ text </w:t>
+      <w:r>
+        <w:rPr>
+          <w:rFonts w:ascii="Times New Roman" w:hAnsi="Times New Roman" w:cs="Times New Roman"/>
+          <w:sz w:val="26"/>
+          <w:szCs w:val="26"/>
+        </w:rPr>
+        <w:t xml:space="preserve">hàng trên hiện thỉ các combobox: Cơ  quan ban hành, Loại văn bản, Lĩnh vực, Năm ban hành. Hàng dưới: Tên văn bản, tìm trong: , Số lượng kết quả, Tìm kiếm. Bỏ text </w:t>
       </w:r>
       <w:r>
         <w:rPr>
@@ -757,37 +709,20 @@
     </w:p>
     <w:p>
       <w:pPr>
-        <w:rPr>
-          <w:rFonts w:ascii="Times New Roman" w:hAnsi="Times New Roman" w:cs="Times New Roman"/>
-          <w:sz w:val="26"/>
-          <w:szCs w:val="26"/>
-        </w:rPr>
-      </w:pPr>
-      <w:r>
-        <w:rPr>
-          <w:rFonts w:ascii="Times New Roman" w:hAnsi="Times New Roman" w:cs="Times New Roman"/>
-          <w:sz w:val="26"/>
-          <w:szCs w:val="26"/>
-        </w:rPr>
-        <w:t xml:space="preserve">Danh sách văn bản sẽ được hiển thị </w:t>
-      </w:r>
-      <w:proofErr w:type="gramStart"/>
-      <w:r>
-        <w:rPr>
-          <w:rFonts w:ascii="Times New Roman" w:hAnsi="Times New Roman" w:cs="Times New Roman"/>
-          <w:sz w:val="26"/>
-          <w:szCs w:val="26"/>
-        </w:rPr>
-        <w:t>theo</w:t>
-      </w:r>
-      <w:proofErr w:type="gramEnd"/>
-      <w:r>
-        <w:rPr>
-          <w:rFonts w:ascii="Times New Roman" w:hAnsi="Times New Roman" w:cs="Times New Roman"/>
-          <w:sz w:val="26"/>
-          <w:szCs w:val="26"/>
-        </w:rPr>
-        <w:t xml:space="preserve"> thứ tự ngày ban hành, văn bản nào ngày ban hành mới nhất sẽ ở trên</w:t>
+        <w:ind w:left="720"/>
+        <w:rPr>
+          <w:rFonts w:ascii="Times New Roman" w:hAnsi="Times New Roman" w:cs="Times New Roman"/>
+          <w:sz w:val="26"/>
+          <w:szCs w:val="26"/>
+        </w:rPr>
+      </w:pPr>
+      <w:r>
+        <w:rPr>
+          <w:rFonts w:ascii="Times New Roman" w:hAnsi="Times New Roman" w:cs="Times New Roman"/>
+          <w:sz w:val="26"/>
+          <w:szCs w:val="26"/>
+        </w:rPr>
+        <w:t>Danh sách văn bản sẽ được hiển thị theo thứ tự ngày ban hành, văn bản nào ngày ban hành mới nhất sẽ ở trên</w:t>
       </w:r>
       <w:r>
         <w:rPr>
@@ -1343,7 +1278,48 @@
           <w:sz w:val="26"/>
           <w:szCs w:val="26"/>
         </w:rPr>
-        <w:t xml:space="preserve"> combobox Đơn vị thực hiện, chuyển button Tìm kiếm lên sau textbox Thủ tục công việc</w:t>
+        <w:t xml:space="preserve"> combobox Đơn vị thực hiện</w:t>
+      </w:r>
+      <w:r>
+        <w:rPr>
+          <w:rFonts w:ascii="Times New Roman" w:hAnsi="Times New Roman" w:cs="Times New Roman"/>
+          <w:sz w:val="26"/>
+          <w:szCs w:val="26"/>
+        </w:rPr>
+        <w:t xml:space="preserve"> (</w:t>
+      </w:r>
+      <w:r>
+        <w:rPr>
+          <w:rFonts w:ascii="Times New Roman" w:hAnsi="Times New Roman" w:cs="Times New Roman"/>
+          <w:color w:val="FF0000"/>
+          <w:sz w:val="26"/>
+          <w:szCs w:val="26"/>
+        </w:rPr>
+        <w:t>OK</w:t>
+      </w:r>
+      <w:r>
+        <w:rPr>
+          <w:rFonts w:ascii="Times New Roman" w:hAnsi="Times New Roman" w:cs="Times New Roman"/>
+          <w:sz w:val="26"/>
+          <w:szCs w:val="26"/>
+        </w:rPr>
+        <w:t>)</w:t>
+      </w:r>
+      <w:r>
+        <w:rPr>
+          <w:rFonts w:ascii="Times New Roman" w:hAnsi="Times New Roman" w:cs="Times New Roman"/>
+          <w:sz w:val="26"/>
+          <w:szCs w:val="26"/>
+        </w:rPr>
+        <w:t>, chuyển button Tìm kiếm lên sau textbox Thủ tục công việc</w:t>
+      </w:r>
+      <w:r>
+        <w:rPr>
+          <w:rFonts w:ascii="Times New Roman" w:hAnsi="Times New Roman" w:cs="Times New Roman"/>
+          <w:sz w:val="26"/>
+          <w:szCs w:val="26"/>
+        </w:rPr>
+        <w:t>(OK)</w:t>
       </w:r>
       <w:r>
         <w:rPr>
@@ -1414,18 +1390,8 @@
           <w:sz w:val="26"/>
           <w:szCs w:val="26"/>
         </w:rPr>
-        <w:t xml:space="preserve"> -&gt; </w:t>
-      </w:r>
-      <w:proofErr w:type="gramStart"/>
-      <w:r>
-        <w:rPr>
-          <w:rFonts w:ascii="Times New Roman" w:hAnsi="Times New Roman" w:cs="Times New Roman"/>
-          <w:sz w:val="26"/>
-          <w:szCs w:val="26"/>
-        </w:rPr>
-        <w:t>ok</w:t>
-      </w:r>
-      <w:proofErr w:type="gramEnd"/>
+        <w:t xml:space="preserve"> -&gt; ok</w:t>
+      </w:r>
     </w:p>
     <w:p>
       <w:pPr>
@@ -1519,18 +1485,8 @@
           <w:sz w:val="26"/>
           <w:szCs w:val="26"/>
         </w:rPr>
-        <w:t xml:space="preserve">-&gt; </w:t>
-      </w:r>
-      <w:proofErr w:type="gramStart"/>
-      <w:r>
-        <w:rPr>
-          <w:rFonts w:ascii="Times New Roman" w:hAnsi="Times New Roman" w:cs="Times New Roman"/>
-          <w:sz w:val="26"/>
-          <w:szCs w:val="26"/>
-        </w:rPr>
-        <w:t>ok</w:t>
-      </w:r>
-      <w:proofErr w:type="gramEnd"/>
+        <w:t>-&gt; ok</w:t>
+      </w:r>
       <w:r>
         <w:rPr>
           <w:rFonts w:ascii="Times New Roman" w:hAnsi="Times New Roman" w:cs="Times New Roman"/>
@@ -1859,33 +1815,15 @@
           <w:sz w:val="28"/>
           <w:szCs w:val="28"/>
         </w:rPr>
-        <w:t>Phần chọn này thiết kế lại nhỏ, gọn để dành giao diện hiển thị nội dung phía dưới</w:t>
-      </w:r>
-      <w:proofErr w:type="gramStart"/>
+        <w:t>Phần chọn này thiết kế lại nhỏ, gọn để dành giao diện hiển thị nội dung phía dưới.</w:t>
+      </w:r>
       <w:r>
         <w:rPr>
           <w:rFonts w:ascii="Times New Roman" w:hAnsi="Times New Roman" w:cs="Times New Roman"/>
           <w:sz w:val="28"/>
           <w:szCs w:val="28"/>
         </w:rPr>
-        <w:t>.</w:t>
-      </w:r>
-      <w:r>
-        <w:rPr>
-          <w:rFonts w:ascii="Times New Roman" w:hAnsi="Times New Roman" w:cs="Times New Roman"/>
-          <w:sz w:val="28"/>
-          <w:szCs w:val="28"/>
-        </w:rPr>
-        <w:t>-</w:t>
-      </w:r>
-      <w:proofErr w:type="gramEnd"/>
-      <w:r>
-        <w:rPr>
-          <w:rFonts w:ascii="Times New Roman" w:hAnsi="Times New Roman" w:cs="Times New Roman"/>
-          <w:sz w:val="28"/>
-          <w:szCs w:val="28"/>
-        </w:rPr>
-        <w:t>&gt;ok</w:t>
+        <w:t>-&gt;ok</w:t>
       </w:r>
     </w:p>
     <w:tbl>
@@ -2157,107 +2095,102 @@
           <w:sz w:val="28"/>
           <w:szCs w:val="28"/>
         </w:rPr>
-        <w:t xml:space="preserve">Có thể chỉ cần làm 1 hàng như trên, không cần các tiêu đề, khi rê chuột đến các nút hoặc các ô có thể hiển thị lên các tiêu đề. Các nút </w:t>
-      </w:r>
-      <w:proofErr w:type="gramStart"/>
+        <w:t>Có thể chỉ cần làm 1 hàng như trên, không cần các tiêu đề, khi rê chuột đến các nút hoặc các ô có thể hiển thị lên các tiêu đề. Các nút Thêm mới, thống kê, tìm có thể dùng biểu tượng cho nhỏ gọn và không chiếm diện tích.</w:t>
+      </w:r>
       <w:r>
         <w:rPr>
           <w:rFonts w:ascii="Times New Roman" w:hAnsi="Times New Roman" w:cs="Times New Roman"/>
           <w:sz w:val="28"/>
           <w:szCs w:val="28"/>
         </w:rPr>
-        <w:t>Thêm</w:t>
-      </w:r>
-      <w:proofErr w:type="gramEnd"/>
+        <w:t xml:space="preserve"> </w:t>
+      </w:r>
       <w:r>
         <w:rPr>
           <w:rFonts w:ascii="Times New Roman" w:hAnsi="Times New Roman" w:cs="Times New Roman"/>
           <w:sz w:val="28"/>
           <w:szCs w:val="28"/>
         </w:rPr>
-        <w:t xml:space="preserve"> mới, thống kê, tìm có thể dùng biểu tượng cho nhỏ gọn và không chiếm diện tích.</w:t>
-      </w:r>
-      <w:r>
+        <w:t xml:space="preserve"> -&gt; ok</w:t>
+      </w:r>
+    </w:p>
+    <w:p>
+      <w:pPr>
+        <w:ind w:firstLine="720"/>
         <w:rPr>
           <w:rFonts w:ascii="Times New Roman" w:hAnsi="Times New Roman" w:cs="Times New Roman"/>
           <w:sz w:val="28"/>
           <w:szCs w:val="28"/>
         </w:rPr>
-        <w:t xml:space="preserve"> </w:t>
-      </w:r>
-      <w:r>
+      </w:pPr>
+    </w:p>
+    <w:p>
+      <w:pPr>
+        <w:ind w:firstLine="720"/>
         <w:rPr>
           <w:rFonts w:ascii="Times New Roman" w:hAnsi="Times New Roman" w:cs="Times New Roman"/>
           <w:sz w:val="28"/>
           <w:szCs w:val="28"/>
         </w:rPr>
-        <w:t xml:space="preserve"> -&gt; </w:t>
-      </w:r>
-      <w:proofErr w:type="gramStart"/>
-      <w:r>
+      </w:pPr>
+    </w:p>
+    <w:p>
+      <w:pPr>
+        <w:ind w:firstLine="720"/>
         <w:rPr>
           <w:rFonts w:ascii="Times New Roman" w:hAnsi="Times New Roman" w:cs="Times New Roman"/>
           <w:sz w:val="28"/>
           <w:szCs w:val="28"/>
         </w:rPr>
-        <w:t>ok</w:t>
-      </w:r>
-      <w:proofErr w:type="gramEnd"/>
-    </w:p>
-    <w:p>
-      <w:pPr>
-        <w:ind w:firstLine="720"/>
+      </w:pPr>
+      <w:r>
         <w:rPr>
           <w:rFonts w:ascii="Times New Roman" w:hAnsi="Times New Roman" w:cs="Times New Roman"/>
           <w:sz w:val="28"/>
           <w:szCs w:val="28"/>
         </w:rPr>
-      </w:pPr>
-    </w:p>
-    <w:p>
-      <w:pPr>
-        <w:ind w:firstLine="720"/>
+        <w:t>Combobox nhân viên chỉ hiện thị các nhân viên phòng nội vụ</w:t>
+      </w:r>
+      <w:r>
         <w:rPr>
           <w:rFonts w:ascii="Times New Roman" w:hAnsi="Times New Roman" w:cs="Times New Roman"/>
           <w:sz w:val="28"/>
           <w:szCs w:val="28"/>
         </w:rPr>
-      </w:pPr>
-    </w:p>
-    <w:p>
-      <w:pPr>
-        <w:ind w:firstLine="720"/>
-        <w:rPr>
-          <w:rFonts w:ascii="Times New Roman" w:hAnsi="Times New Roman" w:cs="Times New Roman"/>
+        <w:t xml:space="preserve"> (</w:t>
+      </w:r>
+      <w:r>
+        <w:rPr>
+          <w:rFonts w:ascii="Times New Roman" w:hAnsi="Times New Roman" w:cs="Times New Roman"/>
+          <w:color w:val="FF0000"/>
           <w:sz w:val="28"/>
           <w:szCs w:val="28"/>
         </w:rPr>
-      </w:pPr>
+        <w:t>OK</w:t>
+      </w:r>
       <w:r>
         <w:rPr>
           <w:rFonts w:ascii="Times New Roman" w:hAnsi="Times New Roman" w:cs="Times New Roman"/>
           <w:sz w:val="28"/>
           <w:szCs w:val="28"/>
         </w:rPr>
-        <w:t>Combobox nhân viên chỉ hiện thị các nhân viên phòng nội vụ, không hiển thị tất cả các user. (</w:t>
-      </w:r>
-      <w:proofErr w:type="gramStart"/>
+        <w:t>)</w:t>
+      </w:r>
       <w:r>
         <w:rPr>
           <w:rFonts w:ascii="Times New Roman" w:hAnsi="Times New Roman" w:cs="Times New Roman"/>
           <w:sz w:val="28"/>
           <w:szCs w:val="28"/>
         </w:rPr>
-        <w:t>chỉ</w:t>
-      </w:r>
-      <w:proofErr w:type="gramEnd"/>
+        <w:t>, không hiển thị tất cả các user. (</w:t>
+      </w:r>
       <w:r>
         <w:rPr>
           <w:rFonts w:ascii="Times New Roman" w:hAnsi="Times New Roman" w:cs="Times New Roman"/>
           <w:sz w:val="28"/>
           <w:szCs w:val="28"/>
         </w:rPr>
-        <w:t xml:space="preserve"> hiện thị các user được phân quyền sử dụng trang này</w:t>
+        <w:t>chỉ hiện thị các user được phân quyền sử dụng trang này</w:t>
       </w:r>
       <w:r>
         <w:rPr>
@@ -2265,70 +2198,67 @@
           <w:sz w:val="28"/>
           <w:szCs w:val="28"/>
         </w:rPr>
-        <w:t>).</w:t>
-      </w:r>
-      <w:r>
-        <w:rPr>
-          <w:rFonts w:ascii="Times New Roman" w:hAnsi="Times New Roman" w:cs="Times New Roman"/>
+        <w:t xml:space="preserve"> (</w:t>
+      </w:r>
+      <w:r>
+        <w:rPr>
+          <w:rFonts w:ascii="Times New Roman" w:hAnsi="Times New Roman" w:cs="Times New Roman"/>
+          <w:color w:val="FF0000"/>
           <w:sz w:val="28"/>
           <w:szCs w:val="28"/>
         </w:rPr>
-        <w:t xml:space="preserve"> </w:t>
-      </w:r>
-    </w:p>
-    <w:p>
-      <w:pPr>
-        <w:ind w:firstLine="720"/>
+        <w:t>OK, chỉ cho phép các nhân viên của phòng nội vụ mới vào trang này được</w:t>
+      </w:r>
+      <w:r>
         <w:rPr>
           <w:rFonts w:ascii="Times New Roman" w:hAnsi="Times New Roman" w:cs="Times New Roman"/>
           <w:sz w:val="28"/>
           <w:szCs w:val="28"/>
         </w:rPr>
-      </w:pPr>
+        <w:t>)</w:t>
+      </w:r>
       <w:r>
         <w:rPr>
           <w:rFonts w:ascii="Times New Roman" w:hAnsi="Times New Roman" w:cs="Times New Roman"/>
           <w:sz w:val="28"/>
           <w:szCs w:val="28"/>
         </w:rPr>
-        <w:t xml:space="preserve">Các công việc chưa tìm </w:t>
-      </w:r>
-      <w:proofErr w:type="gramStart"/>
+        <w:t>).</w:t>
+      </w:r>
       <w:r>
         <w:rPr>
           <w:rFonts w:ascii="Times New Roman" w:hAnsi="Times New Roman" w:cs="Times New Roman"/>
           <w:sz w:val="28"/>
           <w:szCs w:val="28"/>
         </w:rPr>
-        <w:t>theo</w:t>
-      </w:r>
-      <w:proofErr w:type="gramEnd"/>
-      <w:r>
+        <w:t xml:space="preserve"> </w:t>
+      </w:r>
+    </w:p>
+    <w:p>
+      <w:pPr>
+        <w:ind w:firstLine="720"/>
         <w:rPr>
           <w:rFonts w:ascii="Times New Roman" w:hAnsi="Times New Roman" w:cs="Times New Roman"/>
           <w:sz w:val="28"/>
           <w:szCs w:val="28"/>
         </w:rPr>
-        <w:t xml:space="preserve"> nhân viên được chọn, như trên đang chọn nhân viên Trịnh Quang Hạnh mà phía dưới hiển thị công việc của tất cả các nhân viên.</w:t>
-      </w:r>
+      </w:pPr>
       <w:r>
         <w:rPr>
           <w:rFonts w:ascii="Times New Roman" w:hAnsi="Times New Roman" w:cs="Times New Roman"/>
           <w:sz w:val="28"/>
           <w:szCs w:val="28"/>
         </w:rPr>
-        <w:t xml:space="preserve"> -&gt; </w:t>
-      </w:r>
-      <w:proofErr w:type="gramStart"/>
+        <w:t>Các công việc chưa tìm theo nhân viên được chọn, như trên đang chọn nhân viên Trịnh Quang Hạnh mà phía dưới hiển thị công việc của tất cả các nhân viên.</w:t>
+      </w:r>
       <w:r>
         <w:rPr>
           <w:rFonts w:ascii="Times New Roman" w:hAnsi="Times New Roman" w:cs="Times New Roman"/>
           <w:sz w:val="28"/>
           <w:szCs w:val="28"/>
         </w:rPr>
-        <w:t>ok</w:t>
-      </w:r>
-      <w:proofErr w:type="gramEnd"/>
+        <w:t xml:space="preserve"> -&gt; ok</w:t>
+      </w:r>
     </w:p>
     <w:p>
       <w:pPr>
@@ -2346,6 +2276,34 @@
           <w:szCs w:val="28"/>
         </w:rPr>
         <w:t>Các combobox trên đều là checklistbox để có thể chọn nhiều giá trị. Mặc định khi mới đặng nhập vào Nhân viên là người đăng nhập, vai trò xử lý là Tất cả, Tình trạng là Chưa xử lý và Đang xử lý, Lĩnh vực là Tất cả</w:t>
+      </w:r>
+      <w:r>
+        <w:rPr>
+          <w:rFonts w:ascii="Times New Roman" w:hAnsi="Times New Roman" w:cs="Times New Roman"/>
+          <w:sz w:val="28"/>
+          <w:szCs w:val="28"/>
+        </w:rPr>
+        <w:t xml:space="preserve"> </w:t>
+      </w:r>
+      <w:bookmarkStart w:id="0" w:name="_GoBack"/>
+      <w:bookmarkEnd w:id="0"/>
+      <w:r>
+        <w:rPr>
+          <w:rFonts w:ascii="Times New Roman" w:hAnsi="Times New Roman" w:cs="Times New Roman"/>
+          <w:color w:val="FF0000"/>
+          <w:sz w:val="28"/>
+          <w:szCs w:val="28"/>
+        </w:rPr>
+        <w:t>(OK)</w:t>
+      </w:r>
+      <w:r>
+        <w:rPr>
+          <w:rFonts w:ascii="Times New Roman" w:hAnsi="Times New Roman" w:cs="Times New Roman"/>
+          <w:color w:val="FF0000"/>
+          <w:sz w:val="28"/>
+          <w:szCs w:val="28"/>
+        </w:rPr>
+        <w:t>.</w:t>
       </w:r>
     </w:p>
     <w:p>
@@ -2578,23 +2536,13 @@
           </wp:anchor>
         </w:drawing>
       </w:r>
-      <w:proofErr w:type="gramStart"/>
-      <w:r>
-        <w:rPr>
-          <w:rFonts w:ascii="Times New Roman" w:hAnsi="Times New Roman" w:cs="Times New Roman"/>
-          <w:sz w:val="26"/>
-          <w:szCs w:val="26"/>
-        </w:rPr>
-        <w:t>và</w:t>
-      </w:r>
-      <w:proofErr w:type="gramEnd"/>
-      <w:r>
-        <w:rPr>
-          <w:rFonts w:ascii="Times New Roman" w:hAnsi="Times New Roman" w:cs="Times New Roman"/>
-          <w:sz w:val="26"/>
-          <w:szCs w:val="26"/>
-        </w:rPr>
-        <w:t xml:space="preserve"> màu của cột Quá trình xử lý sẽ theo mức độ nhắc nhở:</w:t>
+      <w:r>
+        <w:rPr>
+          <w:rFonts w:ascii="Times New Roman" w:hAnsi="Times New Roman" w:cs="Times New Roman"/>
+          <w:sz w:val="26"/>
+          <w:szCs w:val="26"/>
+        </w:rPr>
+        <w:t>và màu của cột Quá trình xử lý sẽ theo mức độ nhắc nhở:</w:t>
       </w:r>
     </w:p>
     <w:p>
@@ -2722,9 +2670,8 @@
           <w:sz w:val="26"/>
           <w:szCs w:val="26"/>
         </w:rPr>
-        <w:t xml:space="preserve">Phần giao diện thiết kế banner và các tùy chọn gọn lại để giao diện cho phần hiện thị danh sách công việc </w:t>
-      </w:r>
-      <w:proofErr w:type="gramStart"/>
+        <w:t>Phần giao diện thiết kế banner và các tùy chọn gọn lại để giao diện cho phần hiện thị danh sách công việc ( trang Công việc cũng tương tự).</w:t>
+      </w:r>
       <w:r>
         <w:rPr>
           <w:rFonts w:ascii="Times New Roman" w:hAnsi="Times New Roman" w:cs="Times New Roman"/>
@@ -2732,38 +2679,8 @@
           <w:sz w:val="26"/>
           <w:szCs w:val="26"/>
         </w:rPr>
-        <w:t>( trang</w:t>
-      </w:r>
-      <w:proofErr w:type="gramEnd"/>
-      <w:r>
-        <w:rPr>
-          <w:rFonts w:ascii="Times New Roman" w:hAnsi="Times New Roman" w:cs="Times New Roman"/>
-          <w:b/>
-          <w:sz w:val="26"/>
-          <w:szCs w:val="26"/>
-        </w:rPr>
-        <w:t xml:space="preserve"> Công việc cũng tương tự).</w:t>
-      </w:r>
-      <w:r>
-        <w:rPr>
-          <w:rFonts w:ascii="Times New Roman" w:hAnsi="Times New Roman" w:cs="Times New Roman"/>
-          <w:b/>
-          <w:sz w:val="26"/>
-          <w:szCs w:val="26"/>
-        </w:rPr>
-        <w:t xml:space="preserve"> -&gt; </w:t>
-      </w:r>
-      <w:proofErr w:type="gramStart"/>
-      <w:r>
-        <w:rPr>
-          <w:rFonts w:ascii="Times New Roman" w:hAnsi="Times New Roman" w:cs="Times New Roman"/>
-          <w:b/>
-          <w:sz w:val="26"/>
-          <w:szCs w:val="26"/>
-        </w:rPr>
-        <w:t>ok</w:t>
-      </w:r>
-      <w:proofErr w:type="gramEnd"/>
+        <w:t xml:space="preserve"> -&gt; ok</w:t>
+      </w:r>
     </w:p>
     <w:p>
       <w:pPr>
@@ -4391,24 +4308,13 @@
                       <w:t xml:space="preserve"> 20/11</w:t>
                     </w:r>
                     <w:r>
-                      <w:t>/</w:t>
-                    </w:r>
-                    <w:proofErr w:type="gramStart"/>
-                    <w:r>
-                      <w:t xml:space="preserve">2016  </w:t>
+                      <w:t xml:space="preserve">/2016  </w:t>
                     </w:r>
                     <w:r>
                       <w:rPr>
                         <w:b/>
                       </w:rPr>
-                      <w:t>Ngày</w:t>
-                    </w:r>
-                    <w:proofErr w:type="gramEnd"/>
-                    <w:r>
-                      <w:rPr>
-                        <w:b/>
-                      </w:rPr>
-                      <w:t xml:space="preserve"> hết hạn</w:t>
+                      <w:t>Ngày hết hạn</w:t>
                     </w:r>
                     <w:r>
                       <w:t xml:space="preserve"> 30/11</w:t>
@@ -4475,16 +4381,8 @@
                       <w:rPr>
                         <w:b/>
                       </w:rPr>
-                      <w:t>Quá trình xử lý</w:t>
+                      <w:t>Quá trình xử lý:</w:t>
                     </w:r>
-                    <w:proofErr w:type="gramStart"/>
-                    <w:r>
-                      <w:rPr>
-                        <w:b/>
-                      </w:rPr>
-                      <w:t>:</w:t>
-                    </w:r>
-                    <w:proofErr w:type="gramEnd"/>
                     <w:r>
                       <w:rPr>
                         <w:rFonts w:ascii="Arial" w:eastAsia="Times New Roman" w:hAnsi="Arial" w:cs="Arial"/>
@@ -4966,25 +4864,7 @@
           <w:sz w:val="26"/>
           <w:szCs w:val="26"/>
         </w:rPr>
-        <w:t xml:space="preserve">Nếu ngày hoàn thành trước ngày hết hạn thì ghi nhận trạng thái Hoàn thành đúng hạn. Nếu sau thì Hoàn thành trễ hạn. </w:t>
-      </w:r>
-      <w:proofErr w:type="gramStart"/>
-      <w:r>
-        <w:rPr>
-          <w:rFonts w:ascii="Times New Roman" w:hAnsi="Times New Roman" w:cs="Times New Roman"/>
-          <w:sz w:val="26"/>
-          <w:szCs w:val="26"/>
-        </w:rPr>
-        <w:t>nếu</w:t>
-      </w:r>
-      <w:proofErr w:type="gramEnd"/>
-      <w:r>
-        <w:rPr>
-          <w:rFonts w:ascii="Times New Roman" w:hAnsi="Times New Roman" w:cs="Times New Roman"/>
-          <w:sz w:val="26"/>
-          <w:szCs w:val="26"/>
-        </w:rPr>
-        <w:t xml:space="preserve"> chưa hoàn thành mà ngày hiện tại sau ngày hết hạn thì Đã quá hạn</w:t>
+        <w:t>Nếu ngày hoàn thành trước ngày hết hạn thì ghi nhận trạng thái Hoàn thành đúng hạn. Nếu sau thì Hoàn thành trễ hạn. nếu chưa hoàn thành mà ngày hiện tại sau ngày hết hạn thì Đã quá hạn</w:t>
       </w:r>
       <w:r>
         <w:rPr>
@@ -5159,25 +5039,7 @@
           <w:sz w:val="26"/>
           <w:szCs w:val="26"/>
         </w:rPr>
-        <w:t xml:space="preserve">màu hiện thị trong Quá trình xử lý sẽ </w:t>
-      </w:r>
-      <w:proofErr w:type="gramStart"/>
-      <w:r>
-        <w:rPr>
-          <w:rFonts w:ascii="Times New Roman" w:hAnsi="Times New Roman" w:cs="Times New Roman"/>
-          <w:sz w:val="26"/>
-          <w:szCs w:val="26"/>
-        </w:rPr>
-        <w:t>theo</w:t>
-      </w:r>
-      <w:proofErr w:type="gramEnd"/>
-      <w:r>
-        <w:rPr>
-          <w:rFonts w:ascii="Times New Roman" w:hAnsi="Times New Roman" w:cs="Times New Roman"/>
-          <w:sz w:val="26"/>
-          <w:szCs w:val="26"/>
-        </w:rPr>
-        <w:t xml:space="preserve"> mức độ nhắc nhở: Không chọn màu đen, Mức 1 xanh, Mức 2 vàng, mức 3 đỏ</w:t>
+        <w:t>màu hiện thị trong Quá trình xử lý sẽ theo mức độ nhắc nhở: Không chọn màu đen, Mức 1 xanh, Mức 2 vàng, mức 3 đỏ</w:t>
       </w:r>
     </w:p>
     <w:p>
@@ -5352,25 +5214,7 @@
           <w:szCs w:val="26"/>
         </w:rPr>
         <w:tab/>
-        <w:t xml:space="preserve">Nội dung trên sửa lại thành Các cơ quan thực hiện: Phòng tư pháp, Phòng Văn hóa, Trường TH Phú Riềng </w:t>
-      </w:r>
-      <w:proofErr w:type="gramStart"/>
-      <w:r>
-        <w:rPr>
-          <w:rFonts w:ascii="Times New Roman" w:hAnsi="Times New Roman" w:cs="Times New Roman"/>
-          <w:sz w:val="26"/>
-          <w:szCs w:val="26"/>
-        </w:rPr>
-        <w:t>A</w:t>
-      </w:r>
-      <w:proofErr w:type="gramEnd"/>
-      <w:r>
-        <w:rPr>
-          <w:rFonts w:ascii="Times New Roman" w:hAnsi="Times New Roman" w:cs="Times New Roman"/>
-          <w:sz w:val="26"/>
-          <w:szCs w:val="26"/>
-        </w:rPr>
-        <w:t xml:space="preserve"> (Hiển thị các cơ quan được chọn). Phía sau có nút </w:t>
+        <w:t xml:space="preserve">Nội dung trên sửa lại thành Các cơ quan thực hiện: Phòng tư pháp, Phòng Văn hóa, Trường TH Phú Riềng A (Hiển thị các cơ quan được chọn). Phía sau có nút </w:t>
       </w:r>
       <w:r>
         <w:rPr>
@@ -5379,9 +5223,8 @@
           <w:szCs w:val="26"/>
           <w:u w:val="single"/>
         </w:rPr>
-        <w:t xml:space="preserve">Chỉnh </w:t>
-      </w:r>
-      <w:proofErr w:type="gramStart"/>
+        <w:t>Chỉnh sửa</w:t>
+      </w:r>
       <w:r>
         <w:rPr>
           <w:rFonts w:ascii="Times New Roman" w:hAnsi="Times New Roman" w:cs="Times New Roman"/>
@@ -5389,15 +5232,6 @@
           <w:szCs w:val="26"/>
           <w:u w:val="single"/>
         </w:rPr>
-        <w:t>sửa</w:t>
-      </w:r>
-      <w:r>
-        <w:rPr>
-          <w:rFonts w:ascii="Times New Roman" w:hAnsi="Times New Roman" w:cs="Times New Roman"/>
-          <w:sz w:val="26"/>
-          <w:szCs w:val="26"/>
-          <w:u w:val="single"/>
-        </w:rPr>
         <w:t xml:space="preserve"> </w:t>
       </w:r>
       <w:r>
@@ -5406,16 +5240,7 @@
           <w:sz w:val="26"/>
           <w:szCs w:val="26"/>
         </w:rPr>
-        <w:t xml:space="preserve"> nếu</w:t>
-      </w:r>
-      <w:proofErr w:type="gramEnd"/>
-      <w:r>
-        <w:rPr>
-          <w:rFonts w:ascii="Times New Roman" w:hAnsi="Times New Roman" w:cs="Times New Roman"/>
-          <w:sz w:val="26"/>
-          <w:szCs w:val="26"/>
-        </w:rPr>
-        <w:t xml:space="preserve"> chọn sẽ hiện thị popup để chọn các cơ quan.</w:t>
+        <w:t xml:space="preserve"> nếu chọn sẽ hiện thị popup để chọn các cơ quan.</w:t>
       </w:r>
     </w:p>
     <w:p>
@@ -5537,52 +5362,15 @@
           <w:szCs w:val="26"/>
           <w:u w:val="single"/>
         </w:rPr>
-        <w:t xml:space="preserve">Chọn các cơ quan </w:t>
-      </w:r>
-      <w:proofErr w:type="gramStart"/>
-      <w:r>
-        <w:rPr>
-          <w:rFonts w:ascii="Times New Roman" w:hAnsi="Times New Roman" w:cs="Times New Roman"/>
-          <w:sz w:val="26"/>
-          <w:szCs w:val="26"/>
-          <w:u w:val="single"/>
-        </w:rPr>
-        <w:t>nhận</w:t>
-      </w:r>
-      <w:r>
-        <w:rPr>
-          <w:rFonts w:ascii="Times New Roman" w:hAnsi="Times New Roman" w:cs="Times New Roman"/>
-          <w:sz w:val="26"/>
-          <w:szCs w:val="26"/>
-        </w:rPr>
-        <w:t xml:space="preserve">  và</w:t>
-      </w:r>
-      <w:proofErr w:type="gramEnd"/>
-      <w:r>
-        <w:rPr>
-          <w:rFonts w:ascii="Times New Roman" w:hAnsi="Times New Roman" w:cs="Times New Roman"/>
-          <w:sz w:val="26"/>
-          <w:szCs w:val="26"/>
-        </w:rPr>
-        <w:t xml:space="preserve"> nếu chọn cũng hiển thị popup như trên để chọn. </w:t>
-      </w:r>
-      <w:proofErr w:type="gramStart"/>
-      <w:r>
-        <w:rPr>
-          <w:rFonts w:ascii="Times New Roman" w:hAnsi="Times New Roman" w:cs="Times New Roman"/>
-          <w:sz w:val="26"/>
-          <w:szCs w:val="26"/>
-        </w:rPr>
-        <w:t>khi</w:t>
-      </w:r>
-      <w:proofErr w:type="gramEnd"/>
-      <w:r>
-        <w:rPr>
-          <w:rFonts w:ascii="Times New Roman" w:hAnsi="Times New Roman" w:cs="Times New Roman"/>
-          <w:sz w:val="26"/>
-          <w:szCs w:val="26"/>
-        </w:rPr>
-        <w:t xml:space="preserve"> Cập nhật sẽ thêm vào nội dung của Quá trình xử lý</w:t>
+        <w:t>Chọn các cơ quan nhận</w:t>
+      </w:r>
+      <w:r>
+        <w:rPr>
+          <w:rFonts w:ascii="Times New Roman" w:hAnsi="Times New Roman" w:cs="Times New Roman"/>
+          <w:sz w:val="26"/>
+          <w:szCs w:val="26"/>
+        </w:rPr>
+        <w:t xml:space="preserve">  và nếu chọn cũng hiển thị popup như trên để chọn. khi Cập nhật sẽ thêm vào nội dung của Quá trình xử lý</w:t>
       </w:r>
     </w:p>
     <w:p>
@@ -6610,25 +6398,7 @@
           <w:sz w:val="26"/>
           <w:szCs w:val="26"/>
         </w:rPr>
-        <w:t xml:space="preserve">Thêm mục Số điện thoại, Chọn cơ quan để khi nhân viên vào xem danh sách các nội dung sẽ được nhóm </w:t>
-      </w:r>
-      <w:proofErr w:type="gramStart"/>
-      <w:r>
-        <w:rPr>
-          <w:rFonts w:ascii="Times New Roman" w:hAnsi="Times New Roman" w:cs="Times New Roman"/>
-          <w:sz w:val="26"/>
-          <w:szCs w:val="26"/>
-        </w:rPr>
-        <w:t>theo</w:t>
-      </w:r>
-      <w:proofErr w:type="gramEnd"/>
-      <w:r>
-        <w:rPr>
-          <w:rFonts w:ascii="Times New Roman" w:hAnsi="Times New Roman" w:cs="Times New Roman"/>
-          <w:sz w:val="26"/>
-          <w:szCs w:val="26"/>
-        </w:rPr>
-        <w:t xml:space="preserve"> cơ quan để dễ quản lý. </w:t>
+        <w:t xml:space="preserve">Thêm mục Số điện thoại, Chọn cơ quan để khi nhân viên vào xem danh sách các nội dung sẽ được nhóm theo cơ quan để dễ quản lý. </w:t>
       </w:r>
     </w:p>
     <w:p>
@@ -7691,7 +7461,7 @@
 </file>
 
 <file path=customXml/itemProps1.xml><?xml version="1.0" encoding="utf-8"?>
-<ds:datastoreItem xmlns:ds="http://schemas.openxmlformats.org/officeDocument/2006/customXml" ds:itemID="{100AAB6E-B0DC-408C-90A5-C8F0B85D03FE}">
+<ds:datastoreItem xmlns:ds="http://schemas.openxmlformats.org/officeDocument/2006/customXml" ds:itemID="{E0775BA7-1D85-43B5-A59C-8BA73276760D}">
   <ds:schemaRefs>
     <ds:schemaRef ds:uri="http://schemas.openxmlformats.org/officeDocument/2006/bibliography"/>
   </ds:schemaRefs>

</xml_diff>